<commit_message>
ho aggiunto le matricole
</commit_message>
<xml_diff>
--- a/Project Plan.docx
+++ b/Project Plan.docx
@@ -124,6 +124,7 @@
           <w:color w:val="595959" w:themeColor="text1" w:themeTint="A6"/>
           <w:sz w:val="24"/>
           <w:szCs w:val="24"/>
+          <w:lang w:val="en-US"/>
         </w:rPr>
       </w:pPr>
       <w:r>
@@ -134,12 +135,14 @@
           <w:color w:val="595959" w:themeColor="text1" w:themeTint="A6"/>
           <w:sz w:val="24"/>
           <w:szCs w:val="24"/>
+          <w:lang w:val="en-US"/>
         </w:rPr>
         <w:t>realizzato da</w:t>
       </w:r>
     </w:p>
     <w:p>
       <w:pPr>
+        <w:spacing w:after="0"/>
         <w:rPr>
           <w:rFonts w:ascii="namco regular" w:hAnsi="namco regular" w:cstheme="minorHAnsi"/>
           <w:b/>
@@ -149,7 +152,6 @@
           <w:szCs w:val="20"/>
         </w:rPr>
       </w:pPr>
-      <w:proofErr w:type="spellStart"/>
       <w:r>
         <w:rPr>
           <w:rFonts w:ascii="namco regular" w:hAnsi="namco regular" w:cstheme="minorHAnsi"/>
@@ -159,9 +161,8 @@
           <w:sz w:val="20"/>
           <w:szCs w:val="20"/>
         </w:rPr>
-        <w:t>bellosi</w:t>
-      </w:r>
-      <w:proofErr w:type="spellEnd"/>
+        <w:t>b</w:t>
+      </w:r>
       <w:r>
         <w:rPr>
           <w:rFonts w:ascii="namco regular" w:hAnsi="namco regular" w:cstheme="minorHAnsi"/>
@@ -171,9 +172,8 @@
           <w:sz w:val="20"/>
           <w:szCs w:val="20"/>
         </w:rPr>
-        <w:t xml:space="preserve"> </w:t>
-      </w:r>
-      <w:proofErr w:type="spellStart"/>
+        <w:t>ellosi jacopo</w:t>
+      </w:r>
       <w:r>
         <w:rPr>
           <w:rFonts w:ascii="namco regular" w:hAnsi="namco regular" w:cstheme="minorHAnsi"/>
@@ -183,12 +183,9 @@
           <w:sz w:val="20"/>
           <w:szCs w:val="20"/>
         </w:rPr>
-        <w:t>jacopo</w:t>
-      </w:r>
-      <w:proofErr w:type="spellEnd"/>
-    </w:p>
-    <w:p>
-      <w:pPr>
+        <w:t xml:space="preserve"> </w:t>
+      </w:r>
+      <w:r>
         <w:rPr>
           <w:rFonts w:ascii="namco regular" w:hAnsi="namco regular" w:cstheme="minorHAnsi"/>
           <w:b/>
@@ -197,7 +194,19 @@
           <w:sz w:val="20"/>
           <w:szCs w:val="20"/>
         </w:rPr>
-      </w:pPr>
+        <w:tab/>
+      </w:r>
+      <w:r>
+        <w:rPr>
+          <w:rFonts w:ascii="Broadway" w:hAnsi="Broadway" w:cstheme="minorHAnsi"/>
+          <w:b/>
+          <w:bCs/>
+          <w:color w:val="7F7F7F" w:themeColor="text1" w:themeTint="80"/>
+          <w:sz w:val="28"/>
+          <w:szCs w:val="28"/>
+        </w:rPr>
+        <w:t xml:space="preserve">( </w:t>
+      </w:r>
       <w:r>
         <w:rPr>
           <w:rFonts w:ascii="namco regular" w:hAnsi="namco regular" w:cstheme="minorHAnsi"/>
@@ -207,9 +216,19 @@
           <w:sz w:val="20"/>
           <w:szCs w:val="20"/>
         </w:rPr>
-        <w:t xml:space="preserve">longhi </w:t>
-      </w:r>
-      <w:proofErr w:type="spellStart"/>
+        <w:t>m</w:t>
+      </w:r>
+      <w:r>
+        <w:rPr>
+          <w:rFonts w:ascii="Broadway" w:hAnsi="Broadway" w:cstheme="minorHAnsi"/>
+          <w:b/>
+          <w:bCs/>
+          <w:color w:val="7F7F7F" w:themeColor="text1" w:themeTint="80"/>
+          <w:sz w:val="28"/>
+          <w:szCs w:val="28"/>
+        </w:rPr>
+        <w:t>.</w:t>
+      </w:r>
       <w:r>
         <w:rPr>
           <w:rFonts w:ascii="namco regular" w:hAnsi="namco regular" w:cstheme="minorHAnsi"/>
@@ -219,19 +238,43 @@
           <w:sz w:val="20"/>
           <w:szCs w:val="20"/>
         </w:rPr>
-        <w:t>lara</w:t>
-      </w:r>
-      <w:proofErr w:type="spellEnd"/>
-    </w:p>
-    <w:p>
-      <w:pPr>
+        <w:t xml:space="preserve">.1081058 </w:t>
+      </w:r>
+      <w:r>
+        <w:rPr>
+          <w:rFonts w:ascii="Broadway" w:hAnsi="Broadway" w:cstheme="minorHAnsi"/>
+          <w:b/>
+          <w:bCs/>
+          <w:color w:val="7F7F7F" w:themeColor="text1" w:themeTint="80"/>
+          <w:sz w:val="28"/>
+          <w:szCs w:val="28"/>
+        </w:rPr>
+        <w:t>)</w:t>
+      </w:r>
+    </w:p>
+    <w:p>
+      <w:pPr>
+        <w:spacing w:after="0"/>
+        <w:rPr>
+          <w:rFonts w:ascii="Broadway" w:hAnsi="Broadway" w:cstheme="minorHAnsi"/>
+          <w:b/>
+          <w:bCs/>
+          <w:color w:val="7F7F7F" w:themeColor="text1" w:themeTint="80"/>
+          <w:sz w:val="28"/>
+          <w:szCs w:val="28"/>
+        </w:rPr>
+      </w:pPr>
+      <w:r>
         <w:rPr>
           <w:rFonts w:ascii="namco regular" w:hAnsi="namco regular" w:cstheme="minorHAnsi"/>
+          <w:b/>
+          <w:bCs/>
           <w:color w:val="7F7F7F" w:themeColor="text1" w:themeTint="80"/>
           <w:sz w:val="20"/>
           <w:szCs w:val="20"/>
         </w:rPr>
-      </w:pPr>
+        <w:t>longhi lara</w:t>
+      </w:r>
       <w:r>
         <w:rPr>
           <w:rFonts w:ascii="namco regular" w:hAnsi="namco regular" w:cstheme="minorHAnsi"/>
@@ -241,7 +284,29 @@
           <w:sz w:val="20"/>
           <w:szCs w:val="20"/>
         </w:rPr>
-        <w:t>p</w:t>
+        <w:t xml:space="preserve"> </w:t>
+      </w:r>
+      <w:r>
+        <w:rPr>
+          <w:rFonts w:ascii="Broadway" w:hAnsi="Broadway" w:cstheme="minorHAnsi"/>
+          <w:b/>
+          <w:bCs/>
+          <w:color w:val="7F7F7F" w:themeColor="text1" w:themeTint="80"/>
+          <w:sz w:val="28"/>
+          <w:szCs w:val="28"/>
+        </w:rPr>
+        <w:t>(</w:t>
+      </w:r>
+      <w:r>
+        <w:rPr>
+          <w:rFonts w:ascii="Broadway" w:hAnsi="Broadway" w:cstheme="minorHAnsi"/>
+          <w:b/>
+          <w:bCs/>
+          <w:color w:val="7F7F7F" w:themeColor="text1" w:themeTint="80"/>
+          <w:sz w:val="24"/>
+          <w:szCs w:val="24"/>
+        </w:rPr>
+        <w:t xml:space="preserve"> </w:t>
       </w:r>
       <w:r>
         <w:rPr>
@@ -252,9 +317,19 @@
           <w:sz w:val="20"/>
           <w:szCs w:val="20"/>
         </w:rPr>
-        <w:t xml:space="preserve">oloni </w:t>
-      </w:r>
-      <w:proofErr w:type="spellStart"/>
+        <w:t>m</w:t>
+      </w:r>
+      <w:r>
+        <w:rPr>
+          <w:rFonts w:ascii="Broadway" w:hAnsi="Broadway" w:cstheme="minorHAnsi"/>
+          <w:b/>
+          <w:bCs/>
+          <w:color w:val="7F7F7F" w:themeColor="text1" w:themeTint="80"/>
+          <w:sz w:val="28"/>
+          <w:szCs w:val="28"/>
+        </w:rPr>
+        <w:t>.</w:t>
+      </w:r>
       <w:r>
         <w:rPr>
           <w:rFonts w:ascii="namco regular" w:hAnsi="namco regular" w:cstheme="minorHAnsi"/>
@@ -264,9 +339,23 @@
           <w:sz w:val="20"/>
           <w:szCs w:val="20"/>
         </w:rPr>
-        <w:t>L</w:t>
-      </w:r>
-      <w:r>
+        <w:t xml:space="preserve"> 1079261 </w:t>
+      </w:r>
+      <w:r>
+        <w:rPr>
+          <w:rFonts w:ascii="Broadway" w:hAnsi="Broadway" w:cstheme="minorHAnsi"/>
+          <w:b/>
+          <w:bCs/>
+          <w:color w:val="7F7F7F" w:themeColor="text1" w:themeTint="80"/>
+          <w:sz w:val="28"/>
+          <w:szCs w:val="28"/>
+        </w:rPr>
+        <w:t>)</w:t>
+      </w:r>
+    </w:p>
+    <w:p>
+      <w:pPr>
+        <w:spacing w:after="0"/>
         <w:rPr>
           <w:rFonts w:ascii="namco regular" w:hAnsi="namco regular" w:cstheme="minorHAnsi"/>
           <w:b/>
@@ -275,8 +364,7 @@
           <w:sz w:val="20"/>
           <w:szCs w:val="20"/>
         </w:rPr>
-        <w:t>l</w:t>
-      </w:r>
+      </w:pPr>
       <w:r>
         <w:rPr>
           <w:rFonts w:ascii="namco regular" w:hAnsi="namco regular" w:cstheme="minorHAnsi"/>
@@ -286,25 +374,91 @@
           <w:sz w:val="20"/>
           <w:szCs w:val="20"/>
         </w:rPr>
-        <w:t>uca</w:t>
-      </w:r>
-      <w:proofErr w:type="spellEnd"/>
-    </w:p>
-    <w:p>
-      <w:pPr>
-        <w:pStyle w:val="Titolo1"/>
+        <w:t>poloni Lluca</w:t>
+      </w:r>
+      <w:r>
+        <w:rPr>
+          <w:rFonts w:ascii="namco regular" w:hAnsi="namco regular" w:cstheme="minorHAnsi"/>
+          <w:b/>
+          <w:bCs/>
+          <w:color w:val="7F7F7F" w:themeColor="text1" w:themeTint="80"/>
+          <w:sz w:val="20"/>
+          <w:szCs w:val="20"/>
+        </w:rPr>
+        <w:t xml:space="preserve"> </w:t>
+      </w:r>
+      <w:r>
+        <w:rPr>
+          <w:rFonts w:ascii="Broadway" w:hAnsi="Broadway" w:cstheme="minorHAnsi"/>
+          <w:b/>
+          <w:bCs/>
+          <w:color w:val="7F7F7F" w:themeColor="text1" w:themeTint="80"/>
+          <w:sz w:val="28"/>
+          <w:szCs w:val="28"/>
+        </w:rPr>
+        <w:t>(</w:t>
+      </w:r>
+      <w:r>
+        <w:rPr>
+          <w:rFonts w:ascii="Broadway" w:hAnsi="Broadway" w:cstheme="minorHAnsi"/>
+          <w:b/>
+          <w:bCs/>
+          <w:color w:val="7F7F7F" w:themeColor="text1" w:themeTint="80"/>
+          <w:sz w:val="24"/>
+          <w:szCs w:val="24"/>
+        </w:rPr>
+        <w:t xml:space="preserve"> </w:t>
+      </w:r>
+      <w:r>
+        <w:rPr>
+          <w:rFonts w:ascii="namco regular" w:hAnsi="namco regular" w:cstheme="minorHAnsi"/>
+          <w:b/>
+          <w:bCs/>
+          <w:color w:val="7F7F7F" w:themeColor="text1" w:themeTint="80"/>
+          <w:sz w:val="20"/>
+          <w:szCs w:val="20"/>
+        </w:rPr>
+        <w:t>m</w:t>
+      </w:r>
+      <w:r>
+        <w:rPr>
+          <w:rFonts w:ascii="Broadway" w:hAnsi="Broadway" w:cstheme="minorHAnsi"/>
+          <w:b/>
+          <w:bCs/>
+          <w:color w:val="7F7F7F" w:themeColor="text1" w:themeTint="80"/>
+          <w:sz w:val="28"/>
+          <w:szCs w:val="28"/>
+        </w:rPr>
+        <w:t>.</w:t>
+      </w:r>
+      <w:r>
+        <w:rPr>
+          <w:rFonts w:ascii="namco regular" w:hAnsi="namco regular" w:cstheme="minorHAnsi"/>
+          <w:b/>
+          <w:bCs/>
+          <w:color w:val="7F7F7F" w:themeColor="text1" w:themeTint="80"/>
+          <w:sz w:val="20"/>
+          <w:szCs w:val="20"/>
+        </w:rPr>
+        <w:t xml:space="preserve"> 1078817 </w:t>
+      </w:r>
+      <w:r>
+        <w:rPr>
+          <w:rFonts w:ascii="Broadway" w:hAnsi="Broadway" w:cstheme="minorHAnsi"/>
+          <w:b/>
+          <w:bCs/>
+          <w:color w:val="7F7F7F" w:themeColor="text1" w:themeTint="80"/>
+          <w:sz w:val="28"/>
+          <w:szCs w:val="28"/>
+        </w:rPr>
+        <w:t>)</w:t>
+      </w:r>
+      <w:r>
         <w:rPr>
           <w:color w:val="AEAAAA" w:themeColor="background2" w:themeShade="BF"/>
           <w:sz w:val="24"/>
           <w:szCs w:val="24"/>
         </w:rPr>
-      </w:pPr>
-      <w:r>
-        <w:rPr>
-          <w:color w:val="AEAAAA" w:themeColor="background2" w:themeShade="BF"/>
-          <w:sz w:val="24"/>
-          <w:szCs w:val="24"/>
-        </w:rPr>
         <w:br w:type="page"/>
       </w:r>
     </w:p>
@@ -506,27 +660,7 @@
           <w:sz w:val="28"/>
           <w:szCs w:val="28"/>
         </w:rPr>
-        <w:t>Pacchetti di lavoro (</w:t>
-      </w:r>
-      <w:proofErr w:type="spellStart"/>
-      <w:r>
-        <w:rPr>
-          <w:b/>
-          <w:bCs/>
-          <w:sz w:val="28"/>
-          <w:szCs w:val="28"/>
-        </w:rPr>
-        <w:t>workpackages</w:t>
-      </w:r>
-      <w:proofErr w:type="spellEnd"/>
-      <w:r>
-        <w:rPr>
-          <w:b/>
-          <w:bCs/>
-          <w:sz w:val="28"/>
-          <w:szCs w:val="28"/>
-        </w:rPr>
-        <w:t>)</w:t>
+        <w:t>Pacchetti di lavoro (workpackages)</w:t>
       </w:r>
     </w:p>
     <w:p>

</xml_diff>